<commit_message>
ajout de la fonction trie carte et prise en compte des belote rebelote
la fontion trieCarte réalise un tri a bule sur les cart de la main du joueur pour qu'elle aparaise dans un ordre plus facile à lire
</commit_message>
<xml_diff>
--- a/annexes/Organigramme décisionnel fonction est valide.docx
+++ b/annexes/Organigramme décisionnel fonction est valide.docx
@@ -10,6 +10,9 @@
         </w:rPr>
       </w:pPr>
       <w:r>
+        <w:rPr>
+          <w:noProof/>
+        </w:rPr>
         <mc:AlternateContent>
           <mc:Choice Requires="wps">
             <w:drawing>
@@ -107,6 +110,9 @@
         </mc:AlternateContent>
       </w:r>
       <w:r>
+        <w:rPr>
+          <w:noProof/>
+        </w:rPr>
         <mc:AlternateContent>
           <mc:Choice Requires="wps">
             <w:drawing>
@@ -168,7 +174,13 @@
                               <w:t xml:space="preserve">c’est un atout de valeur </w:t>
                             </w:r>
                             <w:r>
-                              <w:t>supérieur au meilleur atout posé</w:t>
+                              <w:t>supérieur</w:t>
+                            </w:r>
+                            <w:r>
+                              <w:t>e</w:t>
+                            </w:r>
+                            <w:r>
+                              <w:t xml:space="preserve"> au meilleur atout posé</w:t>
                             </w:r>
                           </w:p>
                         </w:txbxContent>
@@ -211,7 +223,13 @@
                         <w:t xml:space="preserve">c’est un atout de valeur </w:t>
                       </w:r>
                       <w:r>
-                        <w:t>supérieur au meilleur atout posé</w:t>
+                        <w:t>supérieur</w:t>
+                      </w:r>
+                      <w:r>
+                        <w:t>e</w:t>
+                      </w:r>
+                      <w:r>
+                        <w:t xml:space="preserve"> au meilleur atout posé</w:t>
                       </w:r>
                     </w:p>
                   </w:txbxContent>
@@ -223,6 +241,9 @@
         </mc:AlternateContent>
       </w:r>
       <w:r>
+        <w:rPr>
+          <w:noProof/>
+        </w:rPr>
         <mc:AlternateContent>
           <mc:Choice Requires="wps">
             <w:drawing>
@@ -310,6 +331,9 @@
         </mc:AlternateContent>
       </w:r>
       <w:r>
+        <w:rPr>
+          <w:noProof/>
+        </w:rPr>
         <mc:AlternateContent>
           <mc:Choice Requires="wps">
             <w:drawing>
@@ -693,6 +717,9 @@
         </mc:AlternateContent>
       </w:r>
       <w:r>
+        <w:rPr>
+          <w:noProof/>
+        </w:rPr>
         <mc:AlternateContent>
           <mc:Choice Requires="wps">
             <w:drawing>
@@ -767,6 +794,9 @@
         </mc:AlternateContent>
       </w:r>
       <w:r>
+        <w:rPr>
+          <w:noProof/>
+        </w:rPr>
         <mc:AlternateContent>
           <mc:Choice Requires="wps">
             <w:drawing>
@@ -843,6 +873,9 @@
         </mc:AlternateContent>
       </w:r>
       <w:r>
+        <w:rPr>
+          <w:noProof/>
+        </w:rPr>
         <mc:AlternateContent>
           <mc:Choice Requires="wps">
             <w:drawing>
@@ -941,6 +974,9 @@
         </mc:AlternateContent>
       </w:r>
       <w:r>
+        <w:rPr>
+          <w:noProof/>
+        </w:rPr>
         <mc:AlternateContent>
           <mc:Choice Requires="wps">
             <w:drawing>
@@ -1028,6 +1064,9 @@
         </mc:AlternateContent>
       </w:r>
       <w:r>
+        <w:rPr>
+          <w:noProof/>
+        </w:rPr>
         <mc:AlternateContent>
           <mc:Choice Requires="wps">
             <w:drawing>
@@ -1124,6 +1163,9 @@
         </mc:AlternateContent>
       </w:r>
       <w:r>
+        <w:rPr>
+          <w:noProof/>
+        </w:rPr>
         <mc:AlternateContent>
           <mc:Choice Requires="wps">
             <w:drawing>
@@ -1203,6 +1245,9 @@
         </mc:AlternateContent>
       </w:r>
       <w:r>
+        <w:rPr>
+          <w:noProof/>
+        </w:rPr>
         <mc:AlternateContent>
           <mc:Choice Requires="wps">
             <w:drawing>
@@ -1277,6 +1322,9 @@
         </mc:AlternateContent>
       </w:r>
       <w:r>
+        <w:rPr>
+          <w:noProof/>
+        </w:rPr>
         <mc:AlternateContent>
           <mc:Choice Requires="wps">
             <w:drawing>
@@ -1359,6 +1407,9 @@
         </mc:AlternateContent>
       </w:r>
       <w:r>
+        <w:rPr>
+          <w:noProof/>
+        </w:rPr>
         <mc:AlternateContent>
           <mc:Choice Requires="wps">
             <w:drawing>
@@ -1456,6 +1507,9 @@
         </mc:AlternateContent>
       </w:r>
       <w:r>
+        <w:rPr>
+          <w:noProof/>
+        </w:rPr>
         <mc:AlternateContent>
           <mc:Choice Requires="wps">
             <w:drawing>
@@ -1570,6 +1624,9 @@
         </mc:AlternateContent>
       </w:r>
       <w:r>
+        <w:rPr>
+          <w:noProof/>
+        </w:rPr>
         <mc:AlternateContent>
           <mc:Choice Requires="wps">
             <w:drawing>
@@ -1649,6 +1706,9 @@
         </mc:AlternateContent>
       </w:r>
       <w:r>
+        <w:rPr>
+          <w:noProof/>
+        </w:rPr>
         <mc:AlternateContent>
           <mc:Choice Requires="wps">
             <w:drawing>
@@ -1728,6 +1788,9 @@
         </mc:AlternateContent>
       </w:r>
       <w:r>
+        <w:rPr>
+          <w:noProof/>
+        </w:rPr>
         <mc:AlternateContent>
           <mc:Choice Requires="wps">
             <w:drawing>
@@ -1836,6 +1899,9 @@
         </mc:AlternateContent>
       </w:r>
       <w:r>
+        <w:rPr>
+          <w:noProof/>
+        </w:rPr>
         <mc:AlternateContent>
           <mc:Choice Requires="wps">
             <w:drawing>
@@ -1918,6 +1984,9 @@
         </mc:AlternateContent>
       </w:r>
       <w:r>
+        <w:rPr>
+          <w:noProof/>
+        </w:rPr>
         <mc:AlternateContent>
           <mc:Choice Requires="wps">
             <w:drawing>
@@ -1989,6 +2058,9 @@
         </mc:AlternateContent>
       </w:r>
       <w:r>
+        <w:rPr>
+          <w:noProof/>
+        </w:rPr>
         <mc:AlternateContent>
           <mc:Choice Requires="wps">
             <w:drawing>
@@ -2071,6 +2143,9 @@
         </mc:AlternateContent>
       </w:r>
       <w:r>
+        <w:rPr>
+          <w:noProof/>
+        </w:rPr>
         <mc:AlternateContent>
           <mc:Choice Requires="wps">
             <w:drawing>
@@ -2153,6 +2228,9 @@
         </mc:AlternateContent>
       </w:r>
       <w:r>
+        <w:rPr>
+          <w:noProof/>
+        </w:rPr>
         <mc:AlternateContent>
           <mc:Choice Requires="wps">
             <w:drawing>
@@ -2235,6 +2313,9 @@
         </mc:AlternateContent>
       </w:r>
       <w:r>
+        <w:rPr>
+          <w:noProof/>
+        </w:rPr>
         <mc:AlternateContent>
           <mc:Choice Requires="wps">
             <w:drawing>
@@ -2309,30 +2390,33 @@
         <w:rPr>
           <w:rStyle w:val="Titre1Car"/>
         </w:rPr>
-        <w:t xml:space="preserve">rganigramme décisionnel de le la fonction qui détermine si une carte peut être posée dans un </w:t>
+        <w:t xml:space="preserve">rganigramme décisionnel de la fonction qui détermine si une carte peut être posée dans un </w:t>
       </w:r>
       <w:r>
         <w:rPr>
           <w:rStyle w:val="Titre1Car"/>
         </w:rPr>
-        <w:t>plis</w:t>
+        <w:t>pli</w:t>
       </w:r>
     </w:p>
     <w:p>
       <w:r>
+        <w:rPr>
+          <w:noProof/>
+        </w:rPr>
         <mc:AlternateContent>
           <mc:Choice Requires="wps">
             <w:drawing>
-              <wp:anchor distT="0" distB="0" distL="114300" distR="114300" simplePos="0" relativeHeight="251683840" behindDoc="0" locked="0" layoutInCell="1" allowOverlap="1" wp14:anchorId="7FC11BF4" wp14:editId="3ED6AF44">
+              <wp:anchor distT="0" distB="0" distL="114300" distR="114300" simplePos="0" relativeHeight="251683840" behindDoc="0" locked="0" layoutInCell="1" allowOverlap="1" wp14:anchorId="7FC11BF4" wp14:editId="40FFAF14">
                 <wp:simplePos x="0" y="0"/>
                 <wp:positionH relativeFrom="column">
-                  <wp:posOffset>1278255</wp:posOffset>
+                  <wp:posOffset>1167977</wp:posOffset>
                 </wp:positionH>
                 <wp:positionV relativeFrom="paragraph">
-                  <wp:posOffset>7664450</wp:posOffset>
+                  <wp:posOffset>7600527</wp:posOffset>
                 </wp:positionV>
-                <wp:extent cx="2952750" cy="1238250"/>
-                <wp:effectExtent l="19050" t="19050" r="38100" b="38100"/>
+                <wp:extent cx="3130550" cy="1352550"/>
+                <wp:effectExtent l="19050" t="19050" r="31750" b="38100"/>
                 <wp:wrapNone/>
                 <wp:docPr id="28" name="Organigramme : Décision 28"/>
                 <wp:cNvGraphicFramePr/>
@@ -2343,7 +2427,7 @@
                       <wps:spPr>
                         <a:xfrm>
                           <a:off x="0" y="0"/>
-                          <a:ext cx="2952750" cy="1238250"/>
+                          <a:ext cx="3130550" cy="1352550"/>
                         </a:xfrm>
                         <a:prstGeom prst="flowChartDecision">
                           <a:avLst/>
@@ -2372,7 +2456,16 @@
                               <w:jc w:val="center"/>
                             </w:pPr>
                             <w:r>
-                              <w:t>Le joueur a il un atout de valeur supérieur</w:t>
+                              <w:t>Le joueur a</w:t>
+                            </w:r>
+                            <w:r>
+                              <w:t>-t-</w:t>
+                            </w:r>
+                            <w:r>
+                              <w:t>il un atout de valeur supérieur</w:t>
+                            </w:r>
+                            <w:r>
+                              <w:t>e</w:t>
                             </w:r>
                             <w:r>
                               <w:t xml:space="preserve"> au meilleur atout posé</w:t>
@@ -2403,7 +2496,11 @@
           </mc:Choice>
           <mc:Fallback>
             <w:pict>
-              <v:shape w14:anchorId="7FC11BF4" id="Organigramme : Décision 28" o:spid="_x0000_s1043" type="#_x0000_t110" style="position:absolute;margin-left:100.65pt;margin-top:603.5pt;width:232.5pt;height:97.5pt;z-index:251683840;visibility:visible;mso-wrap-style:square;mso-width-percent:0;mso-height-percent:0;mso-wrap-distance-left:9pt;mso-wrap-distance-top:0;mso-wrap-distance-right:9pt;mso-wrap-distance-bottom:0;mso-position-horizontal:absolute;mso-position-horizontal-relative:text;mso-position-vertical:absolute;mso-position-vertical-relative:text;mso-width-percent:0;mso-height-percent:0;mso-width-relative:margin;mso-height-relative:margin;v-text-anchor:middle" o:gfxdata="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" fillcolor="black [3200]" strokecolor="black [1600]" strokeweight="1pt">
+              <v:shapetype w14:anchorId="7FC11BF4" id="_x0000_t110" coordsize="21600,21600" o:spt="110" path="m10800,l,10800,10800,21600,21600,10800xe">
+                <v:stroke joinstyle="miter"/>
+                <v:path gradientshapeok="t" o:connecttype="rect" textboxrect="5400,5400,16200,16200"/>
+              </v:shapetype>
+              <v:shape id="Organigramme : Décision 28" o:spid="_x0000_s1043" type="#_x0000_t110" style="position:absolute;margin-left:91.95pt;margin-top:598.45pt;width:246.5pt;height:106.5pt;z-index:251683840;visibility:visible;mso-wrap-style:square;mso-width-percent:0;mso-height-percent:0;mso-wrap-distance-left:9pt;mso-wrap-distance-top:0;mso-wrap-distance-right:9pt;mso-wrap-distance-bottom:0;mso-position-horizontal:absolute;mso-position-horizontal-relative:text;mso-position-vertical:absolute;mso-position-vertical-relative:text;mso-width-percent:0;mso-height-percent:0;mso-width-relative:margin;mso-height-relative:margin;v-text-anchor:middle" o:gfxdata="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" fillcolor="black [3200]" strokecolor="black [1600]" strokeweight="1pt">
                 <v:textbox>
                   <w:txbxContent>
                     <w:p>
@@ -2411,7 +2508,16 @@
                         <w:jc w:val="center"/>
                       </w:pPr>
                       <w:r>
-                        <w:t>Le joueur a il un atout de valeur supérieur</w:t>
+                        <w:t>Le joueur a</w:t>
+                      </w:r>
+                      <w:r>
+                        <w:t>-t-</w:t>
+                      </w:r>
+                      <w:r>
+                        <w:t>il un atout de valeur supérieur</w:t>
+                      </w:r>
+                      <w:r>
+                        <w:t>e</w:t>
                       </w:r>
                       <w:r>
                         <w:t xml:space="preserve"> au meilleur atout posé</w:t>
@@ -2428,6 +2534,9 @@
         </mc:AlternateContent>
       </w:r>
       <w:r>
+        <w:rPr>
+          <w:noProof/>
+        </w:rPr>
         <mc:AlternateContent>
           <mc:Choice Requires="wps">
             <w:drawing>
@@ -2530,6 +2639,9 @@
         </mc:AlternateContent>
       </w:r>
       <w:r>
+        <w:rPr>
+          <w:noProof/>
+        </w:rPr>
         <mc:AlternateContent>
           <mc:Choice Requires="wps">
             <w:drawing>
@@ -3041,6 +3153,9 @@
         </mc:AlternateContent>
       </w:r>
       <w:r>
+        <w:rPr>
+          <w:noProof/>
+        </w:rPr>
         <mc:AlternateContent>
           <mc:Choice Requires="wps">
             <w:drawing>
@@ -3120,6 +3235,9 @@
         </mc:AlternateContent>
       </w:r>
       <w:r>
+        <w:rPr>
+          <w:noProof/>
+        </w:rPr>
         <mc:AlternateContent>
           <mc:Choice Requires="wps">
             <w:drawing>
@@ -3202,6 +3320,9 @@
         </mc:AlternateContent>
       </w:r>
       <w:r>
+        <w:rPr>
+          <w:noProof/>
+        </w:rPr>
         <mc:AlternateContent>
           <mc:Choice Requires="wps">
             <w:drawing>
@@ -3293,6 +3414,9 @@
         </mc:AlternateContent>
       </w:r>
       <w:r>
+        <w:rPr>
+          <w:noProof/>
+        </w:rPr>
         <mc:AlternateContent>
           <mc:Choice Requires="wps">
             <w:drawing>
@@ -3367,6 +3491,9 @@
         </mc:AlternateContent>
       </w:r>
       <w:r>
+        <w:rPr>
+          <w:noProof/>
+        </w:rPr>
         <mc:AlternateContent>
           <mc:Choice Requires="wps">
             <w:drawing>
@@ -4514,6 +4641,21 @@
 </file>
 
 <file path=customXml/item1.xml><?xml version="1.0" encoding="utf-8"?>
+<p:properties xmlns:p="http://schemas.microsoft.com/office/2006/metadata/properties" xmlns:xsi="http://www.w3.org/2001/XMLSchema-instance" xmlns:pc="http://schemas.microsoft.com/office/infopath/2007/PartnerControls">
+  <documentManagement/>
+</p:properties>
+</file>
+
+<file path=customXml/item2.xml><?xml version="1.0" encoding="utf-8"?>
+<?mso-contentType ?>
+<FormTemplates xmlns="http://schemas.microsoft.com/sharepoint/v3/contenttype/forms">
+  <Display>DocumentLibraryForm</Display>
+  <Edit>DocumentLibraryForm</Edit>
+  <New>DocumentLibraryForm</New>
+</FormTemplates>
+</file>
+
+<file path=customXml/item3.xml><?xml version="1.0" encoding="utf-8"?>
 <ct:contentTypeSchema xmlns:ct="http://schemas.microsoft.com/office/2006/metadata/contentType" xmlns:ma="http://schemas.microsoft.com/office/2006/metadata/properties/metaAttributes" ct:_="" ma:_="" ma:contentTypeName="Document" ma:contentTypeID="0x010100656473A31C00EE4EBF071CED4DEB1FAF" ma:contentTypeVersion="10" ma:contentTypeDescription="Crée un document." ma:contentTypeScope="" ma:versionID="96f8dfa32c20d07f54f4b99888f04e55">
   <xsd:schema xmlns:xsd="http://www.w3.org/2001/XMLSchema" xmlns:xs="http://www.w3.org/2001/XMLSchema" xmlns:p="http://schemas.microsoft.com/office/2006/metadata/properties" xmlns:ns3="c417d3a4-f8ee-41b3-bb9f-205e6a1ee1db" targetNamespace="http://schemas.microsoft.com/office/2006/metadata/properties" ma:root="true" ma:fieldsID="40a360c9f505e76a6853a409a234ac48" ns3:_="">
     <xsd:import namespace="c417d3a4-f8ee-41b3-bb9f-205e6a1ee1db"/>
@@ -4697,22 +4839,24 @@
 </ct:contentTypeSchema>
 </file>
 
-<file path=customXml/item2.xml><?xml version="1.0" encoding="utf-8"?>
-<?mso-contentType ?>
-<FormTemplates xmlns="http://schemas.microsoft.com/sharepoint/v3/contenttype/forms">
-  <Display>DocumentLibraryForm</Display>
-  <Edit>DocumentLibraryForm</Edit>
-  <New>DocumentLibraryForm</New>
-</FormTemplates>
+<file path=customXml/itemProps1.xml><?xml version="1.0" encoding="utf-8"?>
+<ds:datastoreItem xmlns:ds="http://schemas.openxmlformats.org/officeDocument/2006/customXml" ds:itemID="{043FF4EC-3B5A-4F82-AFCB-C92BD3DFAD84}">
+  <ds:schemaRefs>
+    <ds:schemaRef ds:uri="http://schemas.microsoft.com/office/2006/metadata/properties"/>
+    <ds:schemaRef ds:uri="http://schemas.microsoft.com/office/infopath/2007/PartnerControls"/>
+  </ds:schemaRefs>
+</ds:datastoreItem>
 </file>
 
-<file path=customXml/item3.xml><?xml version="1.0" encoding="utf-8"?>
-<p:properties xmlns:p="http://schemas.microsoft.com/office/2006/metadata/properties" xmlns:xsi="http://www.w3.org/2001/XMLSchema-instance" xmlns:pc="http://schemas.microsoft.com/office/infopath/2007/PartnerControls">
-  <documentManagement/>
-</p:properties>
+<file path=customXml/itemProps2.xml><?xml version="1.0" encoding="utf-8"?>
+<ds:datastoreItem xmlns:ds="http://schemas.openxmlformats.org/officeDocument/2006/customXml" ds:itemID="{C55DB0A9-72C4-46FC-B4AA-6C86DD6443F0}">
+  <ds:schemaRefs>
+    <ds:schemaRef ds:uri="http://schemas.microsoft.com/sharepoint/v3/contenttype/forms"/>
+  </ds:schemaRefs>
+</ds:datastoreItem>
 </file>
 
-<file path=customXml/itemProps1.xml><?xml version="1.0" encoding="utf-8"?>
+<file path=customXml/itemProps3.xml><?xml version="1.0" encoding="utf-8"?>
 <ds:datastoreItem xmlns:ds="http://schemas.openxmlformats.org/officeDocument/2006/customXml" ds:itemID="{AACDE34B-14A5-416A-B82A-E6439366D071}">
   <ds:schemaRefs>
     <ds:schemaRef ds:uri="http://schemas.microsoft.com/office/2006/metadata/contentType"/>
@@ -4728,21 +4872,4 @@
     <ds:schemaRef ds:uri="http://schemas.microsoft.com/internal/obd"/>
   </ds:schemaRefs>
 </ds:datastoreItem>
-</file>
-
-<file path=customXml/itemProps2.xml><?xml version="1.0" encoding="utf-8"?>
-<ds:datastoreItem xmlns:ds="http://schemas.openxmlformats.org/officeDocument/2006/customXml" ds:itemID="{C55DB0A9-72C4-46FC-B4AA-6C86DD6443F0}">
-  <ds:schemaRefs>
-    <ds:schemaRef ds:uri="http://schemas.microsoft.com/sharepoint/v3/contenttype/forms"/>
-  </ds:schemaRefs>
-</ds:datastoreItem>
-</file>
-
-<file path=customXml/itemProps3.xml><?xml version="1.0" encoding="utf-8"?>
-<ds:datastoreItem xmlns:ds="http://schemas.openxmlformats.org/officeDocument/2006/customXml" ds:itemID="{043FF4EC-3B5A-4F82-AFCB-C92BD3DFAD84}">
-  <ds:schemaRefs>
-    <ds:schemaRef ds:uri="http://schemas.microsoft.com/office/2006/metadata/properties"/>
-    <ds:schemaRef ds:uri="http://schemas.microsoft.com/office/infopath/2007/PartnerControls"/>
-  </ds:schemaRefs>
-</ds:datastoreItem>
 </file>
</xml_diff>